<commit_message>
solved second sub 5
</commit_message>
<xml_diff>
--- a/matlab_learning/181030017_Dhruva_IntroductionToMATLAB.docx
+++ b/matlab_learning/181030017_Dhruva_IntroductionToMATLAB.docx
@@ -13,16 +13,46 @@
           <w:sz w:val="28"/>
         </w:rPr>
       </w:pPr>
-      <w:bookmarkStart w:id="0" w:name="_GoBack"/>
-      <w:bookmarkEnd w:id="0"/>
-      <w:r>
+    </w:p>
+    <w:p>
+      <w:pPr>
+        <w:pStyle w:val="Heading2"/>
+        <w:jc w:val="center"/>
         <w:rPr>
           <w:rFonts w:ascii="Times New Roman" w:hAnsi="Times New Roman" w:cs="Times New Roman"/>
           <w:b/>
           <w:color w:val="000000" w:themeColor="text1"/>
           <w:sz w:val="28"/>
         </w:rPr>
-        <w:t>Introduction To MATLAB</w:t>
+      </w:pPr>
+      <w:r>
+        <w:rPr>
+          <w:rFonts w:ascii="Times New Roman" w:hAnsi="Times New Roman" w:cs="Times New Roman"/>
+          <w:b/>
+          <w:color w:val="000000" w:themeColor="text1"/>
+          <w:sz w:val="28"/>
+        </w:rPr>
+        <w:t xml:space="preserve">Introduction </w:t>
+      </w:r>
+      <w:proofErr w:type="gramStart"/>
+      <w:r>
+        <w:rPr>
+          <w:rFonts w:ascii="Times New Roman" w:hAnsi="Times New Roman" w:cs="Times New Roman"/>
+          <w:b/>
+          <w:color w:val="000000" w:themeColor="text1"/>
+          <w:sz w:val="28"/>
+        </w:rPr>
+        <w:t>To</w:t>
+      </w:r>
+      <w:proofErr w:type="gramEnd"/>
+      <w:r>
+        <w:rPr>
+          <w:rFonts w:ascii="Times New Roman" w:hAnsi="Times New Roman" w:cs="Times New Roman"/>
+          <w:b/>
+          <w:color w:val="000000" w:themeColor="text1"/>
+          <w:sz w:val="28"/>
+        </w:rPr>
+        <w:t xml:space="preserve"> MATLAB</w:t>
       </w:r>
     </w:p>
     <w:p/>
@@ -32,52 +62,31 @@
         <w:autoSpaceDN w:val="0"/>
         <w:adjustRightInd w:val="0"/>
         <w:spacing w:after="0" w:line="240" w:lineRule="auto"/>
-        <w:rPr>
-          <w:rFonts w:ascii="Times New Roman" w:hAnsi="Times New Roman" w:cs="Times New Roman"/>
-          <w:sz w:val="24"/>
-          <w:szCs w:val="24"/>
-        </w:rPr>
-      </w:pPr>
-      <w:r>
-        <w:rPr>
-          <w:rFonts w:ascii="Times New Roman" w:hAnsi="Times New Roman" w:cs="Times New Roman"/>
-          <w:sz w:val="24"/>
-          <w:szCs w:val="24"/>
-        </w:rPr>
-        <w:t>The name MATLAB stands for MATrix LABoratory.</w:t>
-      </w:r>
-      <w:r>
-        <w:rPr>
-          <w:rFonts w:ascii="Times New Roman" w:hAnsi="Times New Roman" w:cs="Times New Roman"/>
-          <w:sz w:val="24"/>
-          <w:szCs w:val="24"/>
-        </w:rPr>
-        <w:t xml:space="preserve"> It</w:t>
-      </w:r>
-      <w:r>
-        <w:rPr>
-          <w:rFonts w:ascii="Times New Roman" w:hAnsi="Times New Roman" w:cs="Times New Roman"/>
-          <w:sz w:val="24"/>
-          <w:szCs w:val="24"/>
-        </w:rPr>
-        <w:t xml:space="preserve"> is a software package for high-pe</w:t>
-      </w:r>
-      <w:r>
-        <w:rPr>
-          <w:rFonts w:ascii="Times New Roman" w:hAnsi="Times New Roman" w:cs="Times New Roman"/>
-          <w:sz w:val="24"/>
-          <w:szCs w:val="24"/>
-        </w:rPr>
-        <w:t xml:space="preserve">rformance numerical computation </w:t>
-      </w:r>
-      <w:r>
-        <w:rPr>
-          <w:rFonts w:ascii="Times New Roman" w:hAnsi="Times New Roman" w:cs="Times New Roman"/>
-          <w:sz w:val="24"/>
-          <w:szCs w:val="24"/>
-        </w:rPr>
-        <w:t>and visualization. It provides an interactive environment with hundreds</w:t>
-      </w:r>
+        <w:ind w:left="567" w:right="227"/>
+        <w:rPr>
+          <w:rFonts w:ascii="Times New Roman" w:hAnsi="Times New Roman" w:cs="Times New Roman"/>
+          <w:sz w:val="24"/>
+          <w:szCs w:val="24"/>
+        </w:rPr>
+      </w:pPr>
+      <w:r>
+        <w:rPr>
+          <w:rFonts w:ascii="Times New Roman" w:hAnsi="Times New Roman" w:cs="Times New Roman"/>
+          <w:sz w:val="24"/>
+          <w:szCs w:val="24"/>
+        </w:rPr>
+        <w:t xml:space="preserve">The name MATLAB stands for </w:t>
+      </w:r>
+      <w:proofErr w:type="spellStart"/>
+      <w:r>
+        <w:rPr>
+          <w:rFonts w:ascii="Times New Roman" w:hAnsi="Times New Roman" w:cs="Times New Roman"/>
+          <w:sz w:val="24"/>
+          <w:szCs w:val="24"/>
+        </w:rPr>
+        <w:t>MATrix</w:t>
+      </w:r>
+      <w:proofErr w:type="spellEnd"/>
       <w:r>
         <w:rPr>
           <w:rFonts w:ascii="Times New Roman" w:hAnsi="Times New Roman" w:cs="Times New Roman"/>
@@ -86,13 +95,23 @@
         </w:rPr>
         <w:t xml:space="preserve"> </w:t>
       </w:r>
-      <w:r>
-        <w:rPr>
-          <w:rFonts w:ascii="Times New Roman" w:hAnsi="Times New Roman" w:cs="Times New Roman"/>
-          <w:sz w:val="24"/>
-          <w:szCs w:val="24"/>
-        </w:rPr>
-        <w:t>of built-in functions for technical computation, graphics, and animation.</w:t>
+      <w:proofErr w:type="spellStart"/>
+      <w:r>
+        <w:rPr>
+          <w:rFonts w:ascii="Times New Roman" w:hAnsi="Times New Roman" w:cs="Times New Roman"/>
+          <w:sz w:val="24"/>
+          <w:szCs w:val="24"/>
+        </w:rPr>
+        <w:t>LABoratory</w:t>
+      </w:r>
+      <w:proofErr w:type="spellEnd"/>
+      <w:r>
+        <w:rPr>
+          <w:rFonts w:ascii="Times New Roman" w:hAnsi="Times New Roman" w:cs="Times New Roman"/>
+          <w:sz w:val="24"/>
+          <w:szCs w:val="24"/>
+        </w:rPr>
+        <w:t>. It is a software package for high-performance numerical computation and visualization. It provides an interactive environment with hundreds of built-in functions for technical computation, graphics, and animation.</w:t>
       </w:r>
     </w:p>
     <w:p>
@@ -101,27 +120,34 @@
         <w:autoSpaceDN w:val="0"/>
         <w:adjustRightInd w:val="0"/>
         <w:spacing w:after="0" w:line="240" w:lineRule="auto"/>
-        <w:rPr>
-          <w:rFonts w:ascii="Times New Roman" w:hAnsi="Times New Roman" w:cs="Times New Roman"/>
-          <w:sz w:val="24"/>
-          <w:szCs w:val="24"/>
-        </w:rPr>
-      </w:pPr>
-      <w:r>
-        <w:rPr>
-          <w:rFonts w:ascii="Times New Roman" w:hAnsi="Times New Roman" w:cs="Times New Roman"/>
-          <w:sz w:val="24"/>
-          <w:szCs w:val="24"/>
-        </w:rPr>
-        <w:t>MATLAB wo</w:t>
-      </w:r>
-      <w:r>
-        <w:rPr>
-          <w:rFonts w:ascii="Times New Roman" w:hAnsi="Times New Roman" w:cs="Times New Roman"/>
-          <w:sz w:val="24"/>
-          <w:szCs w:val="24"/>
-        </w:rPr>
-        <w:t xml:space="preserve">rks through three basic windows: </w:t>
+        <w:ind w:left="567" w:right="227"/>
+        <w:rPr>
+          <w:rFonts w:ascii="Times New Roman" w:hAnsi="Times New Roman" w:cs="Times New Roman"/>
+          <w:sz w:val="24"/>
+          <w:szCs w:val="24"/>
+        </w:rPr>
+      </w:pPr>
+    </w:p>
+    <w:p>
+      <w:pPr>
+        <w:autoSpaceDE w:val="0"/>
+        <w:autoSpaceDN w:val="0"/>
+        <w:adjustRightInd w:val="0"/>
+        <w:spacing w:after="0" w:line="240" w:lineRule="auto"/>
+        <w:ind w:left="567" w:right="227"/>
+        <w:rPr>
+          <w:rFonts w:ascii="Times New Roman" w:hAnsi="Times New Roman" w:cs="Times New Roman"/>
+          <w:sz w:val="24"/>
+          <w:szCs w:val="24"/>
+        </w:rPr>
+      </w:pPr>
+      <w:r>
+        <w:rPr>
+          <w:rFonts w:ascii="Times New Roman" w:hAnsi="Times New Roman" w:cs="Times New Roman"/>
+          <w:sz w:val="24"/>
+          <w:szCs w:val="24"/>
+        </w:rPr>
+        <w:t xml:space="preserve">MATLAB works through three basic windows: </w:t>
       </w:r>
     </w:p>
     <w:p>
@@ -135,6 +161,7 @@
         <w:autoSpaceDN w:val="0"/>
         <w:adjustRightInd w:val="0"/>
         <w:spacing w:after="0" w:line="240" w:lineRule="auto"/>
+        <w:ind w:left="567" w:right="227"/>
         <w:rPr>
           <w:rFonts w:ascii="Times New Roman" w:eastAsia="CMBX10" w:hAnsi="Times New Roman" w:cs="Times New Roman"/>
           <w:sz w:val="24"/>
@@ -173,7 +200,29 @@
           <w:sz w:val="24"/>
           <w:szCs w:val="24"/>
         </w:rPr>
-        <w:t>the MATLAB command prompt ‘</w:t>
+        <w:t>the MATLAB command prompt</w:t>
+      </w:r>
+    </w:p>
+    <w:p>
+      <w:pPr>
+        <w:autoSpaceDE w:val="0"/>
+        <w:autoSpaceDN w:val="0"/>
+        <w:adjustRightInd w:val="0"/>
+        <w:spacing w:after="0" w:line="240" w:lineRule="auto"/>
+        <w:ind w:left="2520" w:right="227" w:firstLine="360"/>
+        <w:rPr>
+          <w:rFonts w:ascii="Times New Roman" w:eastAsia="CMBX10" w:hAnsi="Times New Roman" w:cs="Times New Roman"/>
+          <w:sz w:val="24"/>
+          <w:szCs w:val="24"/>
+        </w:rPr>
+      </w:pPr>
+      <w:r>
+        <w:rPr>
+          <w:rFonts w:ascii="Times New Roman" w:eastAsia="CMBX10" w:hAnsi="Times New Roman" w:cs="Times New Roman"/>
+          <w:sz w:val="24"/>
+          <w:szCs w:val="24"/>
+        </w:rPr>
+        <w:t xml:space="preserve"> ‘</w:t>
       </w:r>
       <w:r>
         <w:rPr>
@@ -183,17 +232,7 @@
           <w:sz w:val="24"/>
           <w:szCs w:val="24"/>
         </w:rPr>
-        <w:t>&gt;&gt;</w:t>
-      </w:r>
-      <w:r>
-        <w:rPr>
-          <w:rFonts w:ascii="Times New Roman" w:eastAsia="CMSY10" w:hAnsi="Times New Roman" w:cs="Times New Roman"/>
-          <w:i/>
-          <w:iCs/>
-          <w:sz w:val="24"/>
-          <w:szCs w:val="24"/>
-        </w:rPr>
-        <w:t xml:space="preserve"> </w:t>
+        <w:t xml:space="preserve">&gt;&gt; </w:t>
       </w:r>
       <w:r>
         <w:rPr>
@@ -215,35 +254,20 @@
         <w:autoSpaceDN w:val="0"/>
         <w:adjustRightInd w:val="0"/>
         <w:spacing w:after="0" w:line="240" w:lineRule="auto"/>
-        <w:rPr>
-          <w:rFonts w:ascii="Times New Roman" w:hAnsi="Times New Roman" w:cs="Times New Roman"/>
-          <w:sz w:val="24"/>
-          <w:szCs w:val="24"/>
-        </w:rPr>
-      </w:pPr>
-      <w:r>
-        <w:rPr>
-          <w:rFonts w:ascii="Times New Roman" w:hAnsi="Times New Roman" w:cs="Times New Roman"/>
-          <w:sz w:val="24"/>
-          <w:szCs w:val="24"/>
-        </w:rPr>
-        <w:t xml:space="preserve">Graphics Windows: </w:t>
-      </w:r>
-      <w:r>
-        <w:rPr>
-          <w:rFonts w:ascii="Times New Roman" w:hAnsi="Times New Roman" w:cs="Times New Roman"/>
-          <w:sz w:val="24"/>
-          <w:szCs w:val="24"/>
-        </w:rPr>
-        <w:t>output of all graphics commands</w:t>
-      </w:r>
-      <w:r>
-        <w:rPr>
-          <w:rFonts w:ascii="Times New Roman" w:hAnsi="Times New Roman" w:cs="Times New Roman"/>
-          <w:sz w:val="24"/>
-          <w:szCs w:val="24"/>
-        </w:rPr>
-        <w:t>.</w:t>
+        <w:ind w:left="567" w:right="227"/>
+        <w:rPr>
+          <w:rFonts w:ascii="Times New Roman" w:hAnsi="Times New Roman" w:cs="Times New Roman"/>
+          <w:sz w:val="24"/>
+          <w:szCs w:val="24"/>
+        </w:rPr>
+      </w:pPr>
+      <w:r>
+        <w:rPr>
+          <w:rFonts w:ascii="Times New Roman" w:hAnsi="Times New Roman" w:cs="Times New Roman"/>
+          <w:sz w:val="24"/>
+          <w:szCs w:val="24"/>
+        </w:rPr>
+        <w:t>Graphics Windows: output of all graphics commands.</w:t>
       </w:r>
     </w:p>
     <w:p>
@@ -257,6 +281,7 @@
         <w:autoSpaceDN w:val="0"/>
         <w:adjustRightInd w:val="0"/>
         <w:spacing w:after="0" w:line="240" w:lineRule="auto"/>
+        <w:ind w:left="567" w:right="227"/>
         <w:rPr>
           <w:rFonts w:ascii="Times New Roman" w:hAnsi="Times New Roman" w:cs="Times New Roman"/>
           <w:sz w:val="24"/>
@@ -271,41 +296,15 @@
           <w:sz w:val="24"/>
           <w:szCs w:val="24"/>
         </w:rPr>
-        <w:t>Edit window:</w:t>
-      </w:r>
-      <w:r>
-        <w:rPr>
-          <w:rFonts w:ascii="Times New Roman" w:eastAsia="CMBX10" w:hAnsi="Times New Roman" w:cs="Times New Roman"/>
-          <w:b/>
-          <w:bCs/>
-          <w:sz w:val="24"/>
-          <w:szCs w:val="24"/>
-        </w:rPr>
-        <w:t xml:space="preserve"> </w:t>
-      </w:r>
-      <w:r>
-        <w:rPr>
-          <w:rFonts w:ascii="Times New Roman" w:hAnsi="Times New Roman" w:cs="Times New Roman"/>
-          <w:sz w:val="24"/>
-          <w:szCs w:val="24"/>
-        </w:rPr>
-        <w:t>write, edit, create, and save your</w:t>
-      </w:r>
-      <w:r>
-        <w:rPr>
-          <w:rFonts w:ascii="Times New Roman" w:hAnsi="Times New Roman" w:cs="Times New Roman"/>
-          <w:sz w:val="24"/>
-          <w:szCs w:val="24"/>
-        </w:rPr>
-        <w:t xml:space="preserve"> </w:t>
-      </w:r>
-      <w:r>
-        <w:rPr>
-          <w:rFonts w:ascii="Times New Roman" w:hAnsi="Times New Roman" w:cs="Times New Roman"/>
-          <w:sz w:val="24"/>
-          <w:szCs w:val="24"/>
-        </w:rPr>
-        <w:t>own programs in files called ‘</w:t>
+        <w:t xml:space="preserve">Edit window: </w:t>
+      </w:r>
+      <w:r>
+        <w:rPr>
+          <w:rFonts w:ascii="Times New Roman" w:hAnsi="Times New Roman" w:cs="Times New Roman"/>
+          <w:sz w:val="24"/>
+          <w:szCs w:val="24"/>
+        </w:rPr>
+        <w:t>write, edit, create, and save your own programs in files called ‘</w:t>
       </w:r>
       <w:r>
         <w:rPr>
@@ -332,6 +331,7 @@
         <w:autoSpaceDN w:val="0"/>
         <w:adjustRightInd w:val="0"/>
         <w:spacing w:after="0" w:line="240" w:lineRule="auto"/>
+        <w:ind w:left="567" w:right="227"/>
         <w:rPr>
           <w:rFonts w:ascii="Times New Roman" w:hAnsi="Times New Roman" w:cs="Times New Roman"/>
           <w:sz w:val="24"/>
@@ -345,59 +345,20 @@
         <w:autoSpaceDN w:val="0"/>
         <w:adjustRightInd w:val="0"/>
         <w:spacing w:after="0" w:line="240" w:lineRule="auto"/>
-        <w:rPr>
-          <w:rFonts w:ascii="Times New Roman" w:hAnsi="Times New Roman" w:cs="Times New Roman"/>
-          <w:sz w:val="24"/>
-          <w:szCs w:val="24"/>
-        </w:rPr>
-      </w:pPr>
-      <w:r>
-        <w:rPr>
-          <w:rFonts w:ascii="Times New Roman" w:hAnsi="Times New Roman" w:cs="Times New Roman"/>
-          <w:sz w:val="24"/>
-          <w:szCs w:val="24"/>
-        </w:rPr>
-        <w:t>MATLAB supports</w:t>
-      </w:r>
-      <w:r>
-        <w:rPr>
-          <w:rFonts w:ascii="Times New Roman" w:hAnsi="Times New Roman" w:cs="Times New Roman"/>
-          <w:sz w:val="24"/>
-          <w:szCs w:val="24"/>
-        </w:rPr>
-        <w:t xml:space="preserve"> </w:t>
-      </w:r>
-      <w:r>
-        <w:rPr>
-          <w:rFonts w:ascii="Times New Roman" w:hAnsi="Times New Roman" w:cs="Times New Roman"/>
-          <w:sz w:val="24"/>
-          <w:szCs w:val="24"/>
-        </w:rPr>
-        <w:t>taking the input</w:t>
-      </w:r>
-      <w:r>
-        <w:rPr>
-          <w:rFonts w:ascii="Times New Roman" w:hAnsi="Times New Roman" w:cs="Times New Roman"/>
-          <w:sz w:val="24"/>
-          <w:szCs w:val="24"/>
-        </w:rPr>
-        <w:t xml:space="preserve"> </w:t>
-      </w:r>
-      <w:r>
-        <w:rPr>
-          <w:rFonts w:ascii="Times New Roman" w:hAnsi="Times New Roman" w:cs="Times New Roman"/>
-          <w:sz w:val="24"/>
-          <w:szCs w:val="24"/>
-        </w:rPr>
-        <w:t>from the screen, and fl</w:t>
-      </w:r>
-      <w:r>
-        <w:rPr>
-          <w:rFonts w:ascii="Times New Roman" w:hAnsi="Times New Roman" w:cs="Times New Roman"/>
-          <w:sz w:val="24"/>
-          <w:szCs w:val="24"/>
-        </w:rPr>
-        <w:t>ushing the output to the screen:</w:t>
+        <w:ind w:left="567" w:right="227"/>
+        <w:rPr>
+          <w:rFonts w:ascii="Times New Roman" w:hAnsi="Times New Roman" w:cs="Times New Roman"/>
+          <w:sz w:val="24"/>
+          <w:szCs w:val="24"/>
+        </w:rPr>
+      </w:pPr>
+      <w:r>
+        <w:rPr>
+          <w:rFonts w:ascii="Times New Roman" w:hAnsi="Times New Roman" w:cs="Times New Roman"/>
+          <w:sz w:val="24"/>
+          <w:szCs w:val="24"/>
+        </w:rPr>
+        <w:t>MATLAB supports taking the input from the screen, and flushing the output to the screen:</w:t>
       </w:r>
     </w:p>
     <w:p>
@@ -411,6 +372,7 @@
         <w:autoSpaceDN w:val="0"/>
         <w:adjustRightInd w:val="0"/>
         <w:spacing w:after="0" w:line="240" w:lineRule="auto"/>
+        <w:ind w:left="567" w:right="227"/>
         <w:rPr>
           <w:rFonts w:ascii="Times New Roman" w:hAnsi="Times New Roman" w:cs="Times New Roman"/>
           <w:sz w:val="24"/>
@@ -458,31 +420,7 @@
           <w:sz w:val="24"/>
           <w:szCs w:val="24"/>
         </w:rPr>
-        <w:t>.</w:t>
-      </w:r>
-      <w:r>
-        <w:rPr>
-          <w:rFonts w:ascii="Times New Roman" w:hAnsi="Times New Roman" w:cs="Times New Roman"/>
-          <w:sz w:val="24"/>
-          <w:szCs w:val="24"/>
-        </w:rPr>
-        <w:t xml:space="preserve"> </w:t>
-      </w:r>
-      <w:r>
-        <w:rPr>
-          <w:rFonts w:ascii="Times New Roman" w:hAnsi="Times New Roman" w:cs="Times New Roman"/>
-          <w:sz w:val="24"/>
-          <w:szCs w:val="24"/>
-        </w:rPr>
-        <w:t>It encompasses several distinct data objects —</w:t>
-      </w:r>
-      <w:r>
-        <w:rPr>
-          <w:rFonts w:ascii="Times New Roman" w:hAnsi="Times New Roman" w:cs="Times New Roman"/>
-          <w:sz w:val="24"/>
-          <w:szCs w:val="24"/>
-        </w:rPr>
-        <w:t xml:space="preserve"> integers, doubles, etc</w:t>
+        <w:t>. It encompasses several distinct data objects — integers, doubles, etc</w:t>
       </w:r>
       <w:r>
         <w:rPr>
@@ -498,47 +436,7 @@
           <w:sz w:val="24"/>
           <w:szCs w:val="24"/>
         </w:rPr>
-        <w:t xml:space="preserve"> </w:t>
-      </w:r>
-      <w:r>
-        <w:rPr>
-          <w:rFonts w:ascii="Times New Roman" w:hAnsi="Times New Roman" w:cs="Times New Roman"/>
-          <w:sz w:val="24"/>
-          <w:szCs w:val="24"/>
-        </w:rPr>
-        <w:t>In most</w:t>
-      </w:r>
-      <w:r>
-        <w:rPr>
-          <w:rFonts w:ascii="Times New Roman" w:hAnsi="Times New Roman" w:cs="Times New Roman"/>
-          <w:sz w:val="24"/>
-          <w:szCs w:val="24"/>
-        </w:rPr>
-        <w:t xml:space="preserve"> </w:t>
-      </w:r>
-      <w:r>
-        <w:rPr>
-          <w:rFonts w:ascii="Times New Roman" w:hAnsi="Times New Roman" w:cs="Times New Roman"/>
-          <w:sz w:val="24"/>
-          <w:szCs w:val="24"/>
-        </w:rPr>
-        <w:t>cases, however, you never have to worry about the data-type or the</w:t>
-      </w:r>
-      <w:r>
-        <w:rPr>
-          <w:rFonts w:ascii="Times New Roman" w:hAnsi="Times New Roman" w:cs="Times New Roman"/>
-          <w:sz w:val="24"/>
-          <w:szCs w:val="24"/>
-        </w:rPr>
-        <w:t xml:space="preserve"> </w:t>
-      </w:r>
-      <w:r>
-        <w:rPr>
-          <w:rFonts w:ascii="Times New Roman" w:hAnsi="Times New Roman" w:cs="Times New Roman"/>
-          <w:sz w:val="24"/>
-          <w:szCs w:val="24"/>
-        </w:rPr>
-        <w:t>data object declarations.</w:t>
+        <w:t xml:space="preserve"> In most cases, however, you never have to worry about the data-type or the data object declarations.</w:t>
       </w:r>
     </w:p>
     <w:p>
@@ -552,6 +450,7 @@
         <w:autoSpaceDN w:val="0"/>
         <w:adjustRightInd w:val="0"/>
         <w:spacing w:after="0" w:line="240" w:lineRule="auto"/>
+        <w:ind w:left="567" w:right="227"/>
         <w:rPr>
           <w:rFonts w:ascii="Times New Roman" w:hAnsi="Times New Roman" w:cs="Times New Roman"/>
           <w:sz w:val="24"/>
@@ -573,31 +472,7 @@
           <w:sz w:val="24"/>
           <w:szCs w:val="24"/>
         </w:rPr>
-        <w:t xml:space="preserve"> is automatic</w:t>
-      </w:r>
-      <w:r>
-        <w:rPr>
-          <w:rFonts w:ascii="Times New Roman" w:hAnsi="Times New Roman" w:cs="Times New Roman"/>
-          <w:sz w:val="24"/>
-          <w:szCs w:val="24"/>
-        </w:rPr>
-        <w:t xml:space="preserve"> </w:t>
-      </w:r>
-      <w:r>
-        <w:rPr>
-          <w:rFonts w:ascii="Times New Roman" w:hAnsi="Times New Roman" w:cs="Times New Roman"/>
-          <w:sz w:val="24"/>
-          <w:szCs w:val="24"/>
-        </w:rPr>
-        <w:t>in MATLAB</w:t>
-      </w:r>
-      <w:r>
-        <w:rPr>
-          <w:rFonts w:ascii="Times New Roman" w:hAnsi="Times New Roman" w:cs="Times New Roman"/>
-          <w:sz w:val="24"/>
-          <w:szCs w:val="24"/>
-        </w:rPr>
-        <w:t>.</w:t>
+        <w:t xml:space="preserve"> is automatic in MATLAB.</w:t>
       </w:r>
     </w:p>
     <w:p>
@@ -611,6 +486,7 @@
         <w:autoSpaceDN w:val="0"/>
         <w:adjustRightInd w:val="0"/>
         <w:spacing w:after="0" w:line="240" w:lineRule="auto"/>
+        <w:ind w:left="567" w:right="227"/>
         <w:rPr>
           <w:rFonts w:ascii="Times New Roman" w:hAnsi="Times New Roman" w:cs="Times New Roman"/>
           <w:sz w:val="24"/>
@@ -654,19 +530,38 @@
         <w:autoSpaceDN w:val="0"/>
         <w:adjustRightInd w:val="0"/>
         <w:spacing w:after="0" w:line="240" w:lineRule="auto"/>
-        <w:rPr>
-          <w:rFonts w:ascii="Times New Roman" w:hAnsi="Times New Roman" w:cs="Times New Roman"/>
-          <w:sz w:val="24"/>
-          <w:szCs w:val="24"/>
-        </w:rPr>
-      </w:pPr>
-      <w:r>
-        <w:rPr>
-          <w:rFonts w:ascii="Times New Roman" w:hAnsi="Times New Roman" w:cs="Times New Roman"/>
-          <w:sz w:val="24"/>
-          <w:szCs w:val="24"/>
-        </w:rPr>
-        <w:t>The output of every command is displayed on the</w:t>
+        <w:ind w:left="567" w:right="227"/>
+        <w:rPr>
+          <w:rFonts w:ascii="Times New Roman" w:hAnsi="Times New Roman" w:cs="Times New Roman"/>
+          <w:sz w:val="24"/>
+          <w:szCs w:val="24"/>
+        </w:rPr>
+      </w:pPr>
+      <w:r>
+        <w:rPr>
+          <w:rFonts w:ascii="Times New Roman" w:hAnsi="Times New Roman" w:cs="Times New Roman"/>
+          <w:sz w:val="24"/>
+          <w:szCs w:val="24"/>
+        </w:rPr>
+        <w:t xml:space="preserve">The output of every command </w:t>
+      </w:r>
+      <w:proofErr w:type="gramStart"/>
+      <w:r>
+        <w:rPr>
+          <w:rFonts w:ascii="Times New Roman" w:hAnsi="Times New Roman" w:cs="Times New Roman"/>
+          <w:sz w:val="24"/>
+          <w:szCs w:val="24"/>
+        </w:rPr>
+        <w:t>is displayed</w:t>
+      </w:r>
+      <w:proofErr w:type="gramEnd"/>
+      <w:r>
+        <w:rPr>
+          <w:rFonts w:ascii="Times New Roman" w:hAnsi="Times New Roman" w:cs="Times New Roman"/>
+          <w:sz w:val="24"/>
+          <w:szCs w:val="24"/>
+        </w:rPr>
+        <w:t xml:space="preserve"> on the</w:t>
       </w:r>
       <w:r>
         <w:rPr>
@@ -704,6 +599,7 @@
         <w:autoSpaceDN w:val="0"/>
         <w:adjustRightInd w:val="0"/>
         <w:spacing w:after="0" w:line="240" w:lineRule="auto"/>
+        <w:ind w:left="567" w:right="227"/>
         <w:rPr>
           <w:rFonts w:ascii="Times New Roman" w:hAnsi="Times New Roman" w:cs="Times New Roman"/>
           <w:sz w:val="24"/>
@@ -749,39 +645,25 @@
           <w:sz w:val="24"/>
           <w:szCs w:val="24"/>
         </w:rPr>
-        <w:t xml:space="preserve"> in</w:t>
-      </w:r>
-      <w:r>
-        <w:rPr>
-          <w:rFonts w:ascii="Times New Roman" w:hAnsi="Times New Roman" w:cs="Times New Roman"/>
-          <w:sz w:val="24"/>
-          <w:szCs w:val="24"/>
-        </w:rPr>
-        <w:t xml:space="preserve"> </w:t>
-      </w:r>
-      <w:r>
-        <w:rPr>
-          <w:rFonts w:ascii="Times New Roman" w:hAnsi="Times New Roman" w:cs="Times New Roman"/>
-          <w:sz w:val="24"/>
-          <w:szCs w:val="24"/>
-        </w:rPr>
-        <w:t>a buffer</w:t>
-      </w:r>
-      <w:r>
-        <w:rPr>
-          <w:rFonts w:ascii="Times New Roman" w:hAnsi="Times New Roman" w:cs="Times New Roman"/>
-          <w:sz w:val="24"/>
-          <w:szCs w:val="24"/>
-        </w:rPr>
-        <w:t xml:space="preserve"> which </w:t>
-      </w:r>
-      <w:r>
-        <w:rPr>
-          <w:rFonts w:ascii="Times New Roman" w:hAnsi="Times New Roman" w:cs="Times New Roman"/>
-          <w:sz w:val="24"/>
-          <w:szCs w:val="24"/>
-        </w:rPr>
-        <w:t xml:space="preserve">can be recalled with the </w:t>
+        <w:t xml:space="preserve"> in a </w:t>
+      </w:r>
+      <w:proofErr w:type="gramStart"/>
+      <w:r>
+        <w:rPr>
+          <w:rFonts w:ascii="Times New Roman" w:hAnsi="Times New Roman" w:cs="Times New Roman"/>
+          <w:sz w:val="24"/>
+          <w:szCs w:val="24"/>
+        </w:rPr>
+        <w:t>buffer which</w:t>
+      </w:r>
+      <w:proofErr w:type="gramEnd"/>
+      <w:r>
+        <w:rPr>
+          <w:rFonts w:ascii="Times New Roman" w:hAnsi="Times New Roman" w:cs="Times New Roman"/>
+          <w:sz w:val="24"/>
+          <w:szCs w:val="24"/>
+        </w:rPr>
+        <w:t xml:space="preserve"> can be recalled with the </w:t>
       </w:r>
       <w:r>
         <w:rPr>
@@ -809,15 +691,7 @@
           <w:sz w:val="24"/>
           <w:szCs w:val="24"/>
         </w:rPr>
-        <w:t>key</w:t>
-      </w:r>
-      <w:r>
-        <w:rPr>
-          <w:rFonts w:ascii="Times New Roman" w:hAnsi="Times New Roman" w:cs="Times New Roman"/>
-          <w:sz w:val="24"/>
-          <w:szCs w:val="24"/>
-        </w:rPr>
-        <w:t>.</w:t>
+        <w:t>key.</w:t>
       </w:r>
     </w:p>
     <w:p>
@@ -826,6 +700,7 @@
         <w:autoSpaceDN w:val="0"/>
         <w:adjustRightInd w:val="0"/>
         <w:spacing w:after="0" w:line="240" w:lineRule="auto"/>
+        <w:ind w:left="567" w:right="227"/>
         <w:rPr>
           <w:rFonts w:ascii="Times New Roman" w:hAnsi="Times New Roman" w:cs="Times New Roman"/>
           <w:sz w:val="24"/>
@@ -839,6 +714,7 @@
         <w:autoSpaceDN w:val="0"/>
         <w:adjustRightInd w:val="0"/>
         <w:spacing w:after="0" w:line="240" w:lineRule="auto"/>
+        <w:ind w:left="567" w:right="227"/>
         <w:rPr>
           <w:rFonts w:ascii="Times New Roman" w:hAnsi="Times New Roman" w:cs="Times New Roman"/>
           <w:sz w:val="24"/>
@@ -865,6 +741,7 @@
         <w:autoSpaceDN w:val="0"/>
         <w:adjustRightInd w:val="0"/>
         <w:spacing w:after="0" w:line="240" w:lineRule="auto"/>
+        <w:ind w:left="567" w:right="227"/>
         <w:rPr>
           <w:rFonts w:ascii="Times New Roman" w:hAnsi="Times New Roman" w:cs="Times New Roman"/>
           <w:sz w:val="24"/>
@@ -887,47 +764,51 @@
           <w:sz w:val="24"/>
           <w:szCs w:val="24"/>
         </w:rPr>
-        <w:t>are standard ASCII text files, with a .m extension to the filename.</w:t>
-      </w:r>
+        <w:t xml:space="preserve">are standard ASCII text files, with </w:t>
+      </w:r>
+      <w:proofErr w:type="gramStart"/>
       <w:r>
         <w:rPr>
           <w:rFonts w:ascii="Times New Roman" w:eastAsia="CMBX10" w:hAnsi="Times New Roman" w:cs="Times New Roman"/>
           <w:sz w:val="24"/>
           <w:szCs w:val="24"/>
         </w:rPr>
-        <w:t xml:space="preserve"> </w:t>
-      </w:r>
-      <w:r>
-        <w:rPr>
-          <w:rFonts w:ascii="Times New Roman" w:hAnsi="Times New Roman" w:cs="Times New Roman"/>
-          <w:sz w:val="24"/>
-          <w:szCs w:val="24"/>
-        </w:rPr>
-        <w:t>Most programs you write in MATLAB are saved</w:t>
-      </w:r>
-      <w:r>
-        <w:rPr>
-          <w:rFonts w:ascii="Times New Roman" w:hAnsi="Times New Roman" w:cs="Times New Roman"/>
-          <w:sz w:val="24"/>
-          <w:szCs w:val="24"/>
-        </w:rPr>
-        <w:t xml:space="preserve"> </w:t>
-      </w:r>
-      <w:r>
-        <w:rPr>
-          <w:rFonts w:ascii="Times New Roman" w:hAnsi="Times New Roman" w:cs="Times New Roman"/>
-          <w:sz w:val="24"/>
-          <w:szCs w:val="24"/>
-        </w:rPr>
-        <w:t>as M-files</w:t>
-      </w:r>
-      <w:r>
-        <w:rPr>
-          <w:rFonts w:ascii="Times New Roman" w:hAnsi="Times New Roman" w:cs="Times New Roman"/>
-          <w:sz w:val="24"/>
-          <w:szCs w:val="24"/>
-        </w:rPr>
-        <w:t>.</w:t>
+        <w:t>a</w:t>
+      </w:r>
+      <w:proofErr w:type="gramEnd"/>
+      <w:r>
+        <w:rPr>
+          <w:rFonts w:ascii="Times New Roman" w:eastAsia="CMBX10" w:hAnsi="Times New Roman" w:cs="Times New Roman"/>
+          <w:sz w:val="24"/>
+          <w:szCs w:val="24"/>
+        </w:rPr>
+        <w:t xml:space="preserve"> .m extension to the filename. </w:t>
+      </w:r>
+      <w:r>
+        <w:rPr>
+          <w:rFonts w:ascii="Times New Roman" w:hAnsi="Times New Roman" w:cs="Times New Roman"/>
+          <w:sz w:val="24"/>
+          <w:szCs w:val="24"/>
+        </w:rPr>
+        <w:t xml:space="preserve">Most programs you write in MATLAB </w:t>
+      </w:r>
+      <w:proofErr w:type="gramStart"/>
+      <w:r>
+        <w:rPr>
+          <w:rFonts w:ascii="Times New Roman" w:hAnsi="Times New Roman" w:cs="Times New Roman"/>
+          <w:sz w:val="24"/>
+          <w:szCs w:val="24"/>
+        </w:rPr>
+        <w:t>are saved</w:t>
+      </w:r>
+      <w:proofErr w:type="gramEnd"/>
+      <w:r>
+        <w:rPr>
+          <w:rFonts w:ascii="Times New Roman" w:hAnsi="Times New Roman" w:cs="Times New Roman"/>
+          <w:sz w:val="24"/>
+          <w:szCs w:val="24"/>
+        </w:rPr>
+        <w:t xml:space="preserve"> as M-files.</w:t>
       </w:r>
     </w:p>
     <w:p>
@@ -941,6 +822,7 @@
         <w:autoSpaceDN w:val="0"/>
         <w:adjustRightInd w:val="0"/>
         <w:spacing w:after="0" w:line="240" w:lineRule="auto"/>
+        <w:ind w:left="567" w:right="227"/>
         <w:rPr>
           <w:rFonts w:ascii="Times New Roman" w:hAnsi="Times New Roman" w:cs="Times New Roman"/>
           <w:sz w:val="24"/>
@@ -980,15 +862,7 @@
           <w:sz w:val="24"/>
           <w:szCs w:val="24"/>
         </w:rPr>
-        <w:t xml:space="preserve"> </w:t>
-      </w:r>
-      <w:r>
-        <w:rPr>
-          <w:rFonts w:ascii="Times New Roman" w:hAnsi="Times New Roman" w:cs="Times New Roman"/>
-          <w:sz w:val="24"/>
-          <w:szCs w:val="24"/>
-        </w:rPr>
-        <w:t xml:space="preserve">are created by MATLAB when you save data with the save </w:t>
+        <w:t xml:space="preserve"> are created by MATLAB when you save data with the save </w:t>
       </w:r>
       <w:r>
         <w:rPr>
@@ -1004,23 +878,25 @@
           <w:sz w:val="24"/>
           <w:szCs w:val="24"/>
         </w:rPr>
-        <w:t xml:space="preserve"> data is written in a special format that only MATLAB can</w:t>
-      </w:r>
-      <w:r>
-        <w:rPr>
-          <w:rFonts w:ascii="Times New Roman" w:hAnsi="Times New Roman" w:cs="Times New Roman"/>
-          <w:sz w:val="24"/>
-          <w:szCs w:val="24"/>
-        </w:rPr>
-        <w:t xml:space="preserve"> </w:t>
-      </w:r>
-      <w:r>
-        <w:rPr>
-          <w:rFonts w:ascii="Times New Roman" w:hAnsi="Times New Roman" w:cs="Times New Roman"/>
-          <w:sz w:val="24"/>
-          <w:szCs w:val="24"/>
-        </w:rPr>
-        <w:t>read.</w:t>
+        <w:t xml:space="preserve"> data </w:t>
+      </w:r>
+      <w:proofErr w:type="gramStart"/>
+      <w:r>
+        <w:rPr>
+          <w:rFonts w:ascii="Times New Roman" w:hAnsi="Times New Roman" w:cs="Times New Roman"/>
+          <w:sz w:val="24"/>
+          <w:szCs w:val="24"/>
+        </w:rPr>
+        <w:t>is written</w:t>
+      </w:r>
+      <w:proofErr w:type="gramEnd"/>
+      <w:r>
+        <w:rPr>
+          <w:rFonts w:ascii="Times New Roman" w:hAnsi="Times New Roman" w:cs="Times New Roman"/>
+          <w:sz w:val="24"/>
+          <w:szCs w:val="24"/>
+        </w:rPr>
+        <w:t xml:space="preserve"> in a special format that only MATLAB can read.</w:t>
       </w:r>
     </w:p>
     <w:p>
@@ -1034,6 +910,7 @@
         <w:autoSpaceDN w:val="0"/>
         <w:adjustRightInd w:val="0"/>
         <w:spacing w:after="0" w:line="240" w:lineRule="auto"/>
+        <w:ind w:left="567" w:right="227"/>
         <w:rPr>
           <w:rFonts w:ascii="Times New Roman" w:hAnsi="Times New Roman" w:cs="Times New Roman"/>
           <w:sz w:val="24"/>
@@ -1056,15 +933,25 @@
           <w:sz w:val="24"/>
           <w:szCs w:val="24"/>
         </w:rPr>
-        <w:t>are MATLAB-</w:t>
-      </w:r>
+        <w:t xml:space="preserve">are MATLAB-callable </w:t>
+      </w:r>
+      <w:proofErr w:type="gramStart"/>
       <w:r>
         <w:rPr>
           <w:rFonts w:ascii="Times New Roman" w:eastAsia="CMBX10" w:hAnsi="Times New Roman" w:cs="Times New Roman"/>
           <w:sz w:val="24"/>
           <w:szCs w:val="24"/>
         </w:rPr>
-        <w:t>callable Fortran and C programs.</w:t>
+        <w:t>Fortran</w:t>
+      </w:r>
+      <w:proofErr w:type="gramEnd"/>
+      <w:r>
+        <w:rPr>
+          <w:rFonts w:ascii="Times New Roman" w:eastAsia="CMBX10" w:hAnsi="Times New Roman" w:cs="Times New Roman"/>
+          <w:sz w:val="24"/>
+          <w:szCs w:val="24"/>
+        </w:rPr>
+        <w:t xml:space="preserve"> and C programs.</w:t>
       </w:r>
     </w:p>
     <w:p>
@@ -1073,6 +960,7 @@
         <w:autoSpaceDN w:val="0"/>
         <w:adjustRightInd w:val="0"/>
         <w:spacing w:after="0" w:line="240" w:lineRule="auto"/>
+        <w:ind w:left="567" w:right="227"/>
         <w:rPr>
           <w:rFonts w:ascii="Times New Roman" w:hAnsi="Times New Roman" w:cs="Times New Roman"/>
           <w:sz w:val="24"/>
@@ -1086,6 +974,21 @@
         <w:autoSpaceDN w:val="0"/>
         <w:adjustRightInd w:val="0"/>
         <w:spacing w:after="0" w:line="240" w:lineRule="auto"/>
+        <w:ind w:left="567" w:right="227"/>
+        <w:rPr>
+          <w:rFonts w:ascii="Times New Roman" w:hAnsi="Times New Roman" w:cs="Times New Roman"/>
+          <w:sz w:val="24"/>
+          <w:szCs w:val="24"/>
+        </w:rPr>
+      </w:pPr>
+    </w:p>
+    <w:p>
+      <w:pPr>
+        <w:autoSpaceDE w:val="0"/>
+        <w:autoSpaceDN w:val="0"/>
+        <w:adjustRightInd w:val="0"/>
+        <w:spacing w:after="0" w:line="240" w:lineRule="auto"/>
+        <w:ind w:left="567" w:right="227"/>
         <w:rPr>
           <w:rFonts w:ascii="Times New Roman" w:hAnsi="Times New Roman" w:cs="Times New Roman"/>
           <w:sz w:val="24"/>
@@ -1114,8 +1017,40 @@
           <w:sz w:val="24"/>
           <w:szCs w:val="24"/>
         </w:rPr>
-        <w:t xml:space="preserve"> you will be needing throughout your usage of MATLAB.</w:t>
-      </w:r>
+        <w:t xml:space="preserve"> you will </w:t>
+      </w:r>
+      <w:proofErr w:type="gramStart"/>
+      <w:r>
+        <w:rPr>
+          <w:rFonts w:ascii="Times New Roman" w:hAnsi="Times New Roman" w:cs="Times New Roman"/>
+          <w:sz w:val="24"/>
+          <w:szCs w:val="24"/>
+        </w:rPr>
+        <w:t>be needing</w:t>
+      </w:r>
+      <w:proofErr w:type="gramEnd"/>
+      <w:r>
+        <w:rPr>
+          <w:rFonts w:ascii="Times New Roman" w:hAnsi="Times New Roman" w:cs="Times New Roman"/>
+          <w:sz w:val="24"/>
+          <w:szCs w:val="24"/>
+        </w:rPr>
+        <w:t xml:space="preserve"> throughout your usage of MATLAB.</w:t>
+      </w:r>
+    </w:p>
+    <w:p>
+      <w:pPr>
+        <w:autoSpaceDE w:val="0"/>
+        <w:autoSpaceDN w:val="0"/>
+        <w:adjustRightInd w:val="0"/>
+        <w:spacing w:after="0" w:line="240" w:lineRule="auto"/>
+        <w:ind w:left="567" w:right="227"/>
+        <w:rPr>
+          <w:rFonts w:ascii="Times New Roman" w:hAnsi="Times New Roman" w:cs="Times New Roman"/>
+          <w:sz w:val="24"/>
+          <w:szCs w:val="24"/>
+        </w:rPr>
+      </w:pPr>
     </w:p>
     <w:p>
       <w:pPr>
@@ -1337,6 +1272,7 @@
                 <w:sz w:val="24"/>
               </w:rPr>
             </w:pPr>
+            <w:proofErr w:type="spellStart"/>
             <w:r>
               <w:rPr>
                 <w:rFonts w:ascii="Times New Roman" w:hAnsi="Times New Roman" w:cs="Times New Roman"/>
@@ -1344,6 +1280,7 @@
               </w:rPr>
               <w:t>clc</w:t>
             </w:r>
+            <w:proofErr w:type="spellEnd"/>
           </w:p>
         </w:tc>
         <w:tc>
@@ -1389,6 +1326,7 @@
                 <w:sz w:val="24"/>
               </w:rPr>
             </w:pPr>
+            <w:proofErr w:type="spellStart"/>
             <w:r>
               <w:rPr>
                 <w:rFonts w:ascii="Times New Roman" w:hAnsi="Times New Roman" w:cs="Times New Roman"/>
@@ -1396,6 +1334,7 @@
               </w:rPr>
               <w:t>clf</w:t>
             </w:r>
+            <w:proofErr w:type="spellEnd"/>
           </w:p>
         </w:tc>
         <w:tc>
@@ -1441,6 +1380,7 @@
                 <w:sz w:val="24"/>
               </w:rPr>
             </w:pPr>
+            <w:proofErr w:type="spellStart"/>
             <w:r>
               <w:rPr>
                 <w:rFonts w:ascii="Times New Roman" w:hAnsi="Times New Roman" w:cs="Times New Roman"/>
@@ -1448,6 +1388,7 @@
               </w:rPr>
               <w:t>pwd</w:t>
             </w:r>
+            <w:proofErr w:type="spellEnd"/>
           </w:p>
         </w:tc>
         <w:tc>
@@ -1540,12 +1481,13 @@
               <w:autoSpaceDE w:val="0"/>
               <w:autoSpaceDN w:val="0"/>
               <w:adjustRightInd w:val="0"/>
-              <w:ind w:firstLine="720"/>
               <w:rPr>
                 <w:rFonts w:ascii="Times New Roman" w:hAnsi="Times New Roman" w:cs="Times New Roman"/>
                 <w:sz w:val="24"/>
               </w:rPr>
             </w:pPr>
+            <w:bookmarkStart w:id="0" w:name="_GoBack"/>
+            <w:bookmarkEnd w:id="0"/>
             <w:r>
               <w:rPr>
                 <w:rFonts w:ascii="Times New Roman" w:hAnsi="Times New Roman" w:cs="Times New Roman"/>
@@ -1574,8 +1516,17 @@
                 <w:rFonts w:ascii="Times New Roman" w:hAnsi="Times New Roman" w:cs="Times New Roman"/>
                 <w:sz w:val="24"/>
               </w:rPr>
-              <w:t>lists contents of the current directory, same as dir</w:t>
+              <w:t xml:space="preserve">lists contents of the current directory, same as </w:t>
             </w:r>
+            <w:proofErr w:type="spellStart"/>
+            <w:r>
+              <w:rPr>
+                <w:rFonts w:ascii="Times New Roman" w:hAnsi="Times New Roman" w:cs="Times New Roman"/>
+                <w:sz w:val="24"/>
+              </w:rPr>
+              <w:t>dir</w:t>
+            </w:r>
+            <w:proofErr w:type="spellEnd"/>
           </w:p>
         </w:tc>
       </w:tr>
@@ -1598,6 +1549,7 @@
                 <w:sz w:val="24"/>
               </w:rPr>
             </w:pPr>
+            <w:proofErr w:type="spellStart"/>
             <w:r>
               <w:rPr>
                 <w:rFonts w:ascii="Times New Roman" w:hAnsi="Times New Roman" w:cs="Times New Roman"/>
@@ -1605,6 +1557,7 @@
               </w:rPr>
               <w:t>mkdir</w:t>
             </w:r>
+            <w:proofErr w:type="spellEnd"/>
           </w:p>
         </w:tc>
         <w:tc>
@@ -1749,7 +1702,7 @@
     </w:p>
     <w:sectPr>
       <w:pgSz w:w="11906" w:h="16838"/>
-      <w:pgMar w:top="1440" w:right="1440" w:bottom="1440" w:left="1440" w:header="708" w:footer="708" w:gutter="0"/>
+      <w:pgMar w:top="284" w:right="284" w:bottom="284" w:left="425" w:header="709" w:footer="709" w:gutter="0"/>
       <w:pgBorders w:offsetFrom="page">
         <w:top w:val="single" w:sz="12" w:space="24" w:color="auto"/>
         <w:left w:val="single" w:sz="12" w:space="24" w:color="auto"/>
@@ -2317,7 +2270,7 @@
         <w:rFonts w:eastAsiaTheme="minorHAnsi" w:hint="default"/>
       </w:rPr>
     </w:lvl>
-    <w:lvl w:ilvl="1" w:tplc="40090019" w:tentative="1">
+    <w:lvl w:ilvl="1" w:tplc="40090019">
       <w:start w:val="1"/>
       <w:numFmt w:val="lowerLetter"/>
       <w:lvlText w:val="%2."/>
@@ -3261,7 +3214,7 @@
 </file>
 
 <file path=customXml/itemProps1.xml><?xml version="1.0" encoding="utf-8"?>
-<ds:datastoreItem xmlns:ds="http://schemas.openxmlformats.org/officeDocument/2006/customXml" ds:itemID="{DF2F0ECB-0D7C-4155-A50F-B1D9DB1BF325}">
+<ds:datastoreItem xmlns:ds="http://schemas.openxmlformats.org/officeDocument/2006/customXml" ds:itemID="{967202AF-F07D-4C60-9B8A-9A1821B8B5B5}">
   <ds:schemaRefs>
     <ds:schemaRef ds:uri="http://schemas.openxmlformats.org/officeDocument/2006/bibliography"/>
   </ds:schemaRefs>

</xml_diff>